<commit_message>
working on shrimp data analysis
</commit_message>
<xml_diff>
--- a/introduction_freewrite.docx
+++ b/introduction_freewrite.docx
@@ -15,8 +15,50 @@
     </w:p>
     <w:p/>
     <w:p>
-      <w:r>
-        <w:t>People are important and this thesis explores three different ways things can change and people end up mediating resulting ecological outcomes</w:t>
+      <w:commentRangeStart w:id="0"/>
+      <w:r>
+        <w:t xml:space="preserve">Commercial Fisheries system </w:t>
+      </w:r>
+      <w:commentRangeEnd w:id="0"/>
+      <w:r>
+        <w:rPr>
+          <w:rStyle w:val="CommentReference"/>
+        </w:rPr>
+        <w:commentReference w:id="0"/>
+      </w:r>
+      <w:r>
+        <w:t xml:space="preserve">are a useful case study of human-environment interactions. Fishing has been identified as a major predator for many industrial stocks and fish provide biomass, converted into revenue, as an ecosystem service. The linkages between people and fish populations are direct, unlike many other ecosystem services (i.e. water filtration, carbon sequestration). </w:t>
+      </w:r>
+    </w:p>
+    <w:p/>
+    <w:p>
+      <w:r>
+        <w:t xml:space="preserve">In this thesis I am interested in understanding of how fish population dynamics, human dynamics, fishing pressure and ecosystem service flows all vary as ecological, economic and/or management conditions of the system change. </w:t>
+      </w:r>
+    </w:p>
+    <w:p/>
+    <w:p>
+      <w:r>
+        <w:t xml:space="preserve">Conceptualized in this way, we can imagine </w:t>
+      </w:r>
+      <w:r>
+        <w:t xml:space="preserve">the commercial fishing system </w:t>
+      </w:r>
+    </w:p>
+    <w:p/>
+    <w:p>
+      <w:bookmarkStart w:id="1" w:name="_GoBack"/>
+      <w:bookmarkEnd w:id="1"/>
+    </w:p>
+    <w:p>
+      <w:r>
+        <w:t>This</w:t>
+      </w:r>
+      <w:r>
+        <w:t xml:space="preserve"> thesis explores three different ways things can change and people end up mediating resulting ecological outcomes</w:t>
+      </w:r>
+      <w:r>
+        <w:t>.</w:t>
       </w:r>
     </w:p>
     <w:p/>
@@ -62,12 +104,7 @@
         <w:t xml:space="preserve">Social conditions drive ecological change: </w:t>
       </w:r>
       <w:r>
-        <w:t>Differences in socio-economic conditions drive diffe</w:t>
-      </w:r>
-      <w:bookmarkStart w:id="0" w:name="_GoBack"/>
-      <w:bookmarkEnd w:id="0"/>
-      <w:r>
-        <w:t xml:space="preserve">rences in fishing strategy and harvesting pressure. </w:t>
+        <w:t xml:space="preserve">Differences in socio-economic conditions drive differences in fishing strategy and harvesting pressure. </w:t>
       </w:r>
     </w:p>
     <w:sectPr>
@@ -78,6 +115,36 @@
     </w:sectPr>
   </w:body>
 </w:document>
+</file>
+
+<file path=word/comments.xml><?xml version="1.0" encoding="utf-8"?>
+<w:comments xmlns:wpc="http://schemas.microsoft.com/office/word/2010/wordprocessingCanvas" xmlns:mo="http://schemas.microsoft.com/office/mac/office/2008/main" xmlns:mc="http://schemas.openxmlformats.org/markup-compatibility/2006" xmlns:mv="urn:schemas-microsoft-com:mac:vml" xmlns:o="urn:schemas-microsoft-com:office:office" xmlns:r="http://schemas.openxmlformats.org/officeDocument/2006/relationships" xmlns:m="http://schemas.openxmlformats.org/officeDocument/2006/math" xmlns:v="urn:schemas-microsoft-com:vml" xmlns:wp14="http://schemas.microsoft.com/office/word/2010/wordprocessingDrawing" xmlns:wp="http://schemas.openxmlformats.org/drawingml/2006/wordprocessingDrawing" xmlns:w10="urn:schemas-microsoft-com:office:word" xmlns:w="http://schemas.openxmlformats.org/wordprocessingml/2006/main" xmlns:w14="http://schemas.microsoft.com/office/word/2010/wordml" xmlns:w15="http://schemas.microsoft.com/office/word/2012/wordml" xmlns:wpg="http://schemas.microsoft.com/office/word/2010/wordprocessingGroup" xmlns:wpi="http://schemas.microsoft.com/office/word/2010/wordprocessingInk" xmlns:wne="http://schemas.microsoft.com/office/word/2006/wordml" xmlns:wps="http://schemas.microsoft.com/office/word/2010/wordprocessingShape" mc:Ignorable="w14 w15 wp14">
+  <w:comment w:id="0" w:author="Emma Fuller" w:date="2016-03-16T13:31:00Z" w:initials="EF">
+    <w:p>
+      <w:pPr>
+        <w:pStyle w:val="CommentText"/>
+      </w:pPr>
+      <w:r>
+        <w:rPr>
+          <w:rStyle w:val="CommentReference"/>
+        </w:rPr>
+        <w:annotationRef/>
+      </w:r>
+      <w:r>
+        <w:rPr>
+          <w:rStyle w:val="CommentReference"/>
+        </w:rPr>
+        <w:t xml:space="preserve">No obvious way to define “system”, seems similar to the definition of an ecosystem in that way. </w:t>
+      </w:r>
+    </w:p>
+  </w:comment>
+</w:comments>
+</file>
+
+<file path=word/commentsExtended.xml><?xml version="1.0" encoding="utf-8"?>
+<w15:commentsEx xmlns:wpc="http://schemas.microsoft.com/office/word/2010/wordprocessingCanvas" xmlns:mo="http://schemas.microsoft.com/office/mac/office/2008/main" xmlns:mc="http://schemas.openxmlformats.org/markup-compatibility/2006" xmlns:mv="urn:schemas-microsoft-com:mac:vml" xmlns:o="urn:schemas-microsoft-com:office:office" xmlns:r="http://schemas.openxmlformats.org/officeDocument/2006/relationships" xmlns:m="http://schemas.openxmlformats.org/officeDocument/2006/math" xmlns:v="urn:schemas-microsoft-com:vml" xmlns:wp14="http://schemas.microsoft.com/office/word/2010/wordprocessingDrawing" xmlns:wp="http://schemas.openxmlformats.org/drawingml/2006/wordprocessingDrawing" xmlns:w10="urn:schemas-microsoft-com:office:word" xmlns:w="http://schemas.openxmlformats.org/wordprocessingml/2006/main" xmlns:w14="http://schemas.microsoft.com/office/word/2010/wordml" xmlns:w15="http://schemas.microsoft.com/office/word/2012/wordml" xmlns:wpg="http://schemas.microsoft.com/office/word/2010/wordprocessingGroup" xmlns:wpi="http://schemas.microsoft.com/office/word/2010/wordprocessingInk" xmlns:wne="http://schemas.microsoft.com/office/word/2006/wordml" xmlns:wps="http://schemas.microsoft.com/office/word/2010/wordprocessingShape" mc:Ignorable="w14 w15 wp14">
+  <w15:commentEx w15:paraId="793AB328" w15:done="0"/>
+</w15:commentsEx>
 </file>
 
 <file path=word/numbering.xml><?xml version="1.0" encoding="utf-8"?>
@@ -175,6 +242,14 @@
     <w:abstractNumId w:val="0"/>
   </w:num>
 </w:numbering>
+</file>
+
+<file path=word/people.xml><?xml version="1.0" encoding="utf-8"?>
+<w15:people xmlns:wpc="http://schemas.microsoft.com/office/word/2010/wordprocessingCanvas" xmlns:mo="http://schemas.microsoft.com/office/mac/office/2008/main" xmlns:mc="http://schemas.openxmlformats.org/markup-compatibility/2006" xmlns:mv="urn:schemas-microsoft-com:mac:vml" xmlns:o="urn:schemas-microsoft-com:office:office" xmlns:r="http://schemas.openxmlformats.org/officeDocument/2006/relationships" xmlns:m="http://schemas.openxmlformats.org/officeDocument/2006/math" xmlns:v="urn:schemas-microsoft-com:vml" xmlns:wp14="http://schemas.microsoft.com/office/word/2010/wordprocessingDrawing" xmlns:wp="http://schemas.openxmlformats.org/drawingml/2006/wordprocessingDrawing" xmlns:w10="urn:schemas-microsoft-com:office:word" xmlns:w="http://schemas.openxmlformats.org/wordprocessingml/2006/main" xmlns:w14="http://schemas.microsoft.com/office/word/2010/wordml" xmlns:w15="http://schemas.microsoft.com/office/word/2012/wordml" xmlns:wpg="http://schemas.microsoft.com/office/word/2010/wordprocessingGroup" xmlns:wpi="http://schemas.microsoft.com/office/word/2010/wordprocessingInk" xmlns:wne="http://schemas.microsoft.com/office/word/2006/wordml" xmlns:wps="http://schemas.microsoft.com/office/word/2010/wordprocessingShape" mc:Ignorable="w14 w15 wp14">
+  <w15:person w15:author="Emma Fuller">
+    <w15:presenceInfo w15:providerId="None" w15:userId="Emma Fuller"/>
+  </w15:person>
+</w15:people>
 </file>
 
 <file path=word/styles.xml><?xml version="1.0" encoding="utf-8"?>
@@ -614,6 +689,92 @@
       <w:contextualSpacing/>
     </w:pPr>
   </w:style>
+  <w:style w:type="character" w:styleId="CommentReference">
+    <w:name w:val="annotation reference"/>
+    <w:basedOn w:val="DefaultParagraphFont"/>
+    <w:uiPriority w:val="99"/>
+    <w:semiHidden/>
+    <w:unhideWhenUsed/>
+    <w:rsid w:val="00F13A1D"/>
+    <w:rPr>
+      <w:sz w:val="18"/>
+      <w:szCs w:val="18"/>
+    </w:rPr>
+  </w:style>
+  <w:style w:type="paragraph" w:styleId="CommentText">
+    <w:name w:val="annotation text"/>
+    <w:basedOn w:val="Normal"/>
+    <w:link w:val="CommentTextChar"/>
+    <w:uiPriority w:val="99"/>
+    <w:semiHidden/>
+    <w:unhideWhenUsed/>
+    <w:rsid w:val="00F13A1D"/>
+  </w:style>
+  <w:style w:type="character" w:customStyle="1" w:styleId="CommentTextChar">
+    <w:name w:val="Comment Text Char"/>
+    <w:basedOn w:val="DefaultParagraphFont"/>
+    <w:link w:val="CommentText"/>
+    <w:uiPriority w:val="99"/>
+    <w:semiHidden/>
+    <w:rsid w:val="00F13A1D"/>
+  </w:style>
+  <w:style w:type="paragraph" w:styleId="CommentSubject">
+    <w:name w:val="annotation subject"/>
+    <w:basedOn w:val="CommentText"/>
+    <w:next w:val="CommentText"/>
+    <w:link w:val="CommentSubjectChar"/>
+    <w:uiPriority w:val="99"/>
+    <w:semiHidden/>
+    <w:unhideWhenUsed/>
+    <w:rsid w:val="00F13A1D"/>
+    <w:rPr>
+      <w:b/>
+      <w:bCs/>
+      <w:sz w:val="20"/>
+      <w:szCs w:val="20"/>
+    </w:rPr>
+  </w:style>
+  <w:style w:type="character" w:customStyle="1" w:styleId="CommentSubjectChar">
+    <w:name w:val="Comment Subject Char"/>
+    <w:basedOn w:val="CommentTextChar"/>
+    <w:link w:val="CommentSubject"/>
+    <w:uiPriority w:val="99"/>
+    <w:semiHidden/>
+    <w:rsid w:val="00F13A1D"/>
+    <w:rPr>
+      <w:b/>
+      <w:bCs/>
+      <w:sz w:val="20"/>
+      <w:szCs w:val="20"/>
+    </w:rPr>
+  </w:style>
+  <w:style w:type="paragraph" w:styleId="BalloonText">
+    <w:name w:val="Balloon Text"/>
+    <w:basedOn w:val="Normal"/>
+    <w:link w:val="BalloonTextChar"/>
+    <w:uiPriority w:val="99"/>
+    <w:semiHidden/>
+    <w:unhideWhenUsed/>
+    <w:rsid w:val="00F13A1D"/>
+    <w:rPr>
+      <w:rFonts w:ascii="Times New Roman" w:hAnsi="Times New Roman" w:cs="Times New Roman"/>
+      <w:sz w:val="18"/>
+      <w:szCs w:val="18"/>
+    </w:rPr>
+  </w:style>
+  <w:style w:type="character" w:customStyle="1" w:styleId="BalloonTextChar">
+    <w:name w:val="Balloon Text Char"/>
+    <w:basedOn w:val="DefaultParagraphFont"/>
+    <w:link w:val="BalloonText"/>
+    <w:uiPriority w:val="99"/>
+    <w:semiHidden/>
+    <w:rsid w:val="00F13A1D"/>
+    <w:rPr>
+      <w:rFonts w:ascii="Times New Roman" w:hAnsi="Times New Roman" w:cs="Times New Roman"/>
+      <w:sz w:val="18"/>
+      <w:szCs w:val="18"/>
+    </w:rPr>
+  </w:style>
 </w:styles>
 </file>
 

</xml_diff>